<commit_message>
Refactorización de la clase Iban.cs
</commit_message>
<xml_diff>
--- a/Proyecto IBAN en C#.docx
+++ b/Proyecto IBAN en C#.docx
@@ -942,10 +942,295 @@
           <w:szCs w:val="24"/>
         </w:rPr>
       </w:pPr>
+      <w:r>
+        <w:rPr>
+          <w:noProof/>
+          <w:sz w:val="24"/>
+          <w:szCs w:val="24"/>
+          <w:lang w:eastAsia="es-ES"/>
+        </w:rPr>
+        <w:drawing>
+          <wp:anchor distT="0" distB="0" distL="114300" distR="114300" simplePos="0" relativeHeight="251659264" behindDoc="0" locked="0" layoutInCell="1" allowOverlap="1">
+            <wp:simplePos x="0" y="0"/>
+            <wp:positionH relativeFrom="column">
+              <wp:posOffset>15240</wp:posOffset>
+            </wp:positionH>
+            <wp:positionV relativeFrom="paragraph">
+              <wp:posOffset>145415</wp:posOffset>
+            </wp:positionV>
+            <wp:extent cx="3705225" cy="3324225"/>
+            <wp:effectExtent l="19050" t="0" r="9525" b="0"/>
+            <wp:wrapSquare wrapText="bothSides"/>
+            <wp:docPr id="1" name="Imagen 1"/>
+            <wp:cNvGraphicFramePr>
+              <a:graphicFrameLocks xmlns:a="http://schemas.openxmlformats.org/drawingml/2006/main" noChangeAspect="1"/>
+            </wp:cNvGraphicFramePr>
+            <a:graphic xmlns:a="http://schemas.openxmlformats.org/drawingml/2006/main">
+              <a:graphicData uri="http://schemas.openxmlformats.org/drawingml/2006/picture">
+                <pic:pic xmlns:pic="http://schemas.openxmlformats.org/drawingml/2006/picture">
+                  <pic:nvPicPr>
+                    <pic:cNvPr id="0" name="Picture 1"/>
+                    <pic:cNvPicPr>
+                      <a:picLocks noChangeAspect="1" noChangeArrowheads="1"/>
+                    </pic:cNvPicPr>
+                  </pic:nvPicPr>
+                  <pic:blipFill>
+                    <a:blip r:embed="rId10"/>
+                    <a:srcRect/>
+                    <a:stretch>
+                      <a:fillRect/>
+                    </a:stretch>
+                  </pic:blipFill>
+                  <pic:spPr bwMode="auto">
+                    <a:xfrm>
+                      <a:off x="0" y="0"/>
+                      <a:ext cx="3705225" cy="3324225"/>
+                    </a:xfrm>
+                    <a:prstGeom prst="rect">
+                      <a:avLst/>
+                    </a:prstGeom>
+                    <a:noFill/>
+                    <a:ln w="9525">
+                      <a:noFill/>
+                      <a:miter lim="800000"/>
+                      <a:headEnd/>
+                      <a:tailEnd/>
+                    </a:ln>
+                  </pic:spPr>
+                </pic:pic>
+              </a:graphicData>
+            </a:graphic>
+          </wp:anchor>
+        </w:drawing>
+      </w:r>
+    </w:p>
+    <w:p>
+      <w:pPr>
+        <w:rPr>
+          <w:sz w:val="24"/>
+          <w:szCs w:val="24"/>
+        </w:rPr>
+      </w:pPr>
     </w:p>
     <w:p>
       <w:pPr>
         <w:jc w:val="center"/>
+        <w:rPr>
+          <w:sz w:val="24"/>
+          <w:szCs w:val="24"/>
+        </w:rPr>
+      </w:pPr>
+    </w:p>
+    <w:p>
+      <w:pPr>
+        <w:jc w:val="center"/>
+        <w:rPr>
+          <w:sz w:val="24"/>
+          <w:szCs w:val="24"/>
+        </w:rPr>
+      </w:pPr>
+    </w:p>
+    <w:p>
+      <w:pPr>
+        <w:jc w:val="center"/>
+        <w:rPr>
+          <w:sz w:val="24"/>
+          <w:szCs w:val="24"/>
+        </w:rPr>
+      </w:pPr>
+    </w:p>
+    <w:p>
+      <w:pPr>
+        <w:jc w:val="center"/>
+        <w:rPr>
+          <w:sz w:val="24"/>
+          <w:szCs w:val="24"/>
+        </w:rPr>
+      </w:pPr>
+    </w:p>
+    <w:p>
+      <w:pPr>
+        <w:jc w:val="center"/>
+        <w:rPr>
+          <w:sz w:val="24"/>
+          <w:szCs w:val="24"/>
+        </w:rPr>
+      </w:pPr>
+    </w:p>
+    <w:p>
+      <w:pPr>
+        <w:jc w:val="center"/>
+        <w:rPr>
+          <w:sz w:val="24"/>
+          <w:szCs w:val="24"/>
+        </w:rPr>
+      </w:pPr>
+    </w:p>
+    <w:p>
+      <w:pPr>
+        <w:jc w:val="center"/>
+        <w:rPr>
+          <w:sz w:val="24"/>
+          <w:szCs w:val="24"/>
+        </w:rPr>
+      </w:pPr>
+    </w:p>
+    <w:p>
+      <w:pPr>
+        <w:jc w:val="center"/>
+        <w:rPr>
+          <w:sz w:val="24"/>
+          <w:szCs w:val="24"/>
+        </w:rPr>
+      </w:pPr>
+      <w:r>
+        <w:rPr>
+          <w:noProof/>
+          <w:sz w:val="24"/>
+          <w:szCs w:val="24"/>
+          <w:lang w:eastAsia="es-ES"/>
+        </w:rPr>
+        <w:drawing>
+          <wp:anchor distT="0" distB="0" distL="114300" distR="114300" simplePos="0" relativeHeight="251660288" behindDoc="0" locked="0" layoutInCell="1" allowOverlap="1">
+            <wp:simplePos x="0" y="0"/>
+            <wp:positionH relativeFrom="column">
+              <wp:posOffset>-3829050</wp:posOffset>
+            </wp:positionH>
+            <wp:positionV relativeFrom="paragraph">
+              <wp:posOffset>39370</wp:posOffset>
+            </wp:positionV>
+            <wp:extent cx="3705225" cy="1962150"/>
+            <wp:effectExtent l="19050" t="0" r="9525" b="0"/>
+            <wp:wrapSquare wrapText="bothSides"/>
+            <wp:docPr id="5" name="Imagen 4"/>
+            <wp:cNvGraphicFramePr>
+              <a:graphicFrameLocks xmlns:a="http://schemas.openxmlformats.org/drawingml/2006/main" noChangeAspect="1"/>
+            </wp:cNvGraphicFramePr>
+            <a:graphic xmlns:a="http://schemas.openxmlformats.org/drawingml/2006/main">
+              <a:graphicData uri="http://schemas.openxmlformats.org/drawingml/2006/picture">
+                <pic:pic xmlns:pic="http://schemas.openxmlformats.org/drawingml/2006/picture">
+                  <pic:nvPicPr>
+                    <pic:cNvPr id="0" name="Picture 4"/>
+                    <pic:cNvPicPr>
+                      <a:picLocks noChangeAspect="1" noChangeArrowheads="1"/>
+                    </pic:cNvPicPr>
+                  </pic:nvPicPr>
+                  <pic:blipFill>
+                    <a:blip r:embed="rId11"/>
+                    <a:srcRect/>
+                    <a:stretch>
+                      <a:fillRect/>
+                    </a:stretch>
+                  </pic:blipFill>
+                  <pic:spPr bwMode="auto">
+                    <a:xfrm>
+                      <a:off x="0" y="0"/>
+                      <a:ext cx="3705225" cy="1962150"/>
+                    </a:xfrm>
+                    <a:prstGeom prst="rect">
+                      <a:avLst/>
+                    </a:prstGeom>
+                    <a:noFill/>
+                    <a:ln w="9525">
+                      <a:noFill/>
+                      <a:miter lim="800000"/>
+                      <a:headEnd/>
+                      <a:tailEnd/>
+                    </a:ln>
+                  </pic:spPr>
+                </pic:pic>
+              </a:graphicData>
+            </a:graphic>
+          </wp:anchor>
+        </w:drawing>
+      </w:r>
+    </w:p>
+    <w:p>
+      <w:pPr>
+        <w:jc w:val="center"/>
+        <w:rPr>
+          <w:sz w:val="24"/>
+          <w:szCs w:val="24"/>
+        </w:rPr>
+      </w:pPr>
+    </w:p>
+    <w:p>
+      <w:pPr>
+        <w:jc w:val="center"/>
+        <w:rPr>
+          <w:sz w:val="24"/>
+          <w:szCs w:val="24"/>
+        </w:rPr>
+      </w:pPr>
+    </w:p>
+    <w:p>
+      <w:pPr>
+        <w:jc w:val="center"/>
+        <w:rPr>
+          <w:sz w:val="24"/>
+          <w:szCs w:val="24"/>
+        </w:rPr>
+      </w:pPr>
+    </w:p>
+    <w:p>
+      <w:pPr>
+        <w:jc w:val="center"/>
+        <w:rPr>
+          <w:sz w:val="24"/>
+          <w:szCs w:val="24"/>
+        </w:rPr>
+      </w:pPr>
+    </w:p>
+    <w:p>
+      <w:pPr>
+        <w:jc w:val="center"/>
+        <w:rPr>
+          <w:sz w:val="24"/>
+          <w:szCs w:val="24"/>
+        </w:rPr>
+      </w:pPr>
+    </w:p>
+    <w:p>
+      <w:pPr>
+        <w:rPr>
+          <w:sz w:val="24"/>
+          <w:szCs w:val="24"/>
+        </w:rPr>
+      </w:pPr>
+    </w:p>
+    <w:p>
+      <w:pPr>
+        <w:rPr>
+          <w:sz w:val="24"/>
+          <w:szCs w:val="24"/>
+        </w:rPr>
+      </w:pPr>
+      <w:r>
+        <w:rPr>
+          <w:sz w:val="24"/>
+          <w:szCs w:val="24"/>
+        </w:rPr>
+        <w:t xml:space="preserve">Volvemos a subir los cambios al </w:t>
+      </w:r>
+      <w:proofErr w:type="spellStart"/>
+      <w:r>
+        <w:rPr>
+          <w:sz w:val="24"/>
+          <w:szCs w:val="24"/>
+        </w:rPr>
+        <w:t>git</w:t>
+      </w:r>
+      <w:proofErr w:type="spellEnd"/>
+      <w:r>
+        <w:rPr>
+          <w:sz w:val="24"/>
+          <w:szCs w:val="24"/>
+        </w:rPr>
+        <w:t>:</w:t>
+      </w:r>
+    </w:p>
+    <w:p>
+      <w:pPr>
         <w:rPr>
           <w:sz w:val="24"/>
           <w:szCs w:val="24"/>

</xml_diff>

<commit_message>
Añadimos a la clase Test.cs los test unitarios
</commit_message>
<xml_diff>
--- a/Proyecto IBAN en C#.docx
+++ b/Proyecto IBAN en C#.docx
@@ -731,14 +731,6 @@
           </wp:inline>
         </w:drawing>
       </w:r>
-    </w:p>
-    <w:p>
-      <w:pPr>
-        <w:rPr>
-          <w:sz w:val="24"/>
-          <w:szCs w:val="24"/>
-        </w:rPr>
-      </w:pPr>
     </w:p>
     <w:p>
       <w:pPr>
@@ -1228,6 +1220,428 @@
         </w:rPr>
         <w:t>:</w:t>
       </w:r>
+    </w:p>
+    <w:p>
+      <w:pPr>
+        <w:rPr>
+          <w:sz w:val="24"/>
+          <w:szCs w:val="24"/>
+        </w:rPr>
+      </w:pPr>
+      <w:r>
+        <w:rPr>
+          <w:noProof/>
+          <w:sz w:val="24"/>
+          <w:szCs w:val="24"/>
+          <w:lang w:eastAsia="es-ES"/>
+        </w:rPr>
+        <w:drawing>
+          <wp:inline distT="0" distB="0" distL="0" distR="0">
+            <wp:extent cx="4509135" cy="2505075"/>
+            <wp:effectExtent l="19050" t="0" r="5715" b="0"/>
+            <wp:docPr id="8" name="Imagen 7"/>
+            <wp:cNvGraphicFramePr>
+              <a:graphicFrameLocks xmlns:a="http://schemas.openxmlformats.org/drawingml/2006/main" noChangeAspect="1"/>
+            </wp:cNvGraphicFramePr>
+            <a:graphic xmlns:a="http://schemas.openxmlformats.org/drawingml/2006/main">
+              <a:graphicData uri="http://schemas.openxmlformats.org/drawingml/2006/picture">
+                <pic:pic xmlns:pic="http://schemas.openxmlformats.org/drawingml/2006/picture">
+                  <pic:nvPicPr>
+                    <pic:cNvPr id="0" name="Picture 7"/>
+                    <pic:cNvPicPr>
+                      <a:picLocks noChangeAspect="1" noChangeArrowheads="1"/>
+                    </pic:cNvPicPr>
+                  </pic:nvPicPr>
+                  <pic:blipFill>
+                    <a:blip r:embed="rId12"/>
+                    <a:srcRect/>
+                    <a:stretch>
+                      <a:fillRect/>
+                    </a:stretch>
+                  </pic:blipFill>
+                  <pic:spPr bwMode="auto">
+                    <a:xfrm>
+                      <a:off x="0" y="0"/>
+                      <a:ext cx="4509135" cy="2505075"/>
+                    </a:xfrm>
+                    <a:prstGeom prst="rect">
+                      <a:avLst/>
+                    </a:prstGeom>
+                    <a:noFill/>
+                    <a:ln w="9525">
+                      <a:noFill/>
+                      <a:miter lim="800000"/>
+                      <a:headEnd/>
+                      <a:tailEnd/>
+                    </a:ln>
+                  </pic:spPr>
+                </pic:pic>
+              </a:graphicData>
+            </a:graphic>
+          </wp:inline>
+        </w:drawing>
+      </w:r>
+    </w:p>
+    <w:p>
+      <w:pPr>
+        <w:rPr>
+          <w:sz w:val="24"/>
+          <w:szCs w:val="24"/>
+        </w:rPr>
+      </w:pPr>
+      <w:r>
+        <w:rPr>
+          <w:sz w:val="24"/>
+          <w:szCs w:val="24"/>
+        </w:rPr>
+        <w:lastRenderedPageBreak/>
+        <w:t xml:space="preserve">Una vez que tenemos la clase </w:t>
+      </w:r>
+      <w:proofErr w:type="spellStart"/>
+      <w:r>
+        <w:rPr>
+          <w:sz w:val="24"/>
+          <w:szCs w:val="24"/>
+        </w:rPr>
+        <w:t>Iban.cs</w:t>
+      </w:r>
+      <w:proofErr w:type="spellEnd"/>
+      <w:r>
+        <w:rPr>
+          <w:sz w:val="24"/>
+          <w:szCs w:val="24"/>
+        </w:rPr>
+        <w:t xml:space="preserve"> implementada y </w:t>
+      </w:r>
+      <w:proofErr w:type="spellStart"/>
+      <w:r>
+        <w:rPr>
+          <w:sz w:val="24"/>
+          <w:szCs w:val="24"/>
+        </w:rPr>
+        <w:t>refactorizada</w:t>
+      </w:r>
+      <w:proofErr w:type="spellEnd"/>
+      <w:r>
+        <w:rPr>
+          <w:sz w:val="24"/>
+          <w:szCs w:val="24"/>
+        </w:rPr>
+        <w:t>, i</w:t>
+      </w:r>
+      <w:r>
+        <w:rPr>
+          <w:sz w:val="24"/>
+          <w:szCs w:val="24"/>
+        </w:rPr>
+        <w:t xml:space="preserve">mplementamos en la </w:t>
+      </w:r>
+      <w:proofErr w:type="spellStart"/>
+      <w:r>
+        <w:rPr>
+          <w:sz w:val="24"/>
+          <w:szCs w:val="24"/>
+        </w:rPr>
+        <w:t>dll</w:t>
+      </w:r>
+      <w:proofErr w:type="spellEnd"/>
+      <w:r>
+        <w:rPr>
+          <w:sz w:val="24"/>
+          <w:szCs w:val="24"/>
+        </w:rPr>
+        <w:t xml:space="preserve"> </w:t>
+      </w:r>
+      <w:proofErr w:type="spellStart"/>
+      <w:r>
+        <w:rPr>
+          <w:sz w:val="24"/>
+          <w:szCs w:val="24"/>
+        </w:rPr>
+        <w:t>TestIBAN</w:t>
+      </w:r>
+      <w:proofErr w:type="spellEnd"/>
+      <w:r>
+        <w:rPr>
+          <w:sz w:val="24"/>
+          <w:szCs w:val="24"/>
+        </w:rPr>
+        <w:t xml:space="preserve">, </w:t>
+      </w:r>
+      <w:r>
+        <w:rPr>
+          <w:sz w:val="24"/>
+          <w:szCs w:val="24"/>
+        </w:rPr>
+        <w:t xml:space="preserve">los test unitarios del testeo que tenemos que hacer a la clase </w:t>
+      </w:r>
+      <w:proofErr w:type="spellStart"/>
+      <w:r>
+        <w:rPr>
+          <w:sz w:val="24"/>
+          <w:szCs w:val="24"/>
+        </w:rPr>
+        <w:t>Iban.cs</w:t>
+      </w:r>
+      <w:proofErr w:type="spellEnd"/>
+      <w:r>
+        <w:rPr>
+          <w:sz w:val="24"/>
+          <w:szCs w:val="24"/>
+        </w:rPr>
+        <w:t xml:space="preserve">. Para ello lo primero que tenemos que hacer es referenciar la </w:t>
+      </w:r>
+      <w:proofErr w:type="spellStart"/>
+      <w:r>
+        <w:rPr>
+          <w:sz w:val="24"/>
+          <w:szCs w:val="24"/>
+        </w:rPr>
+        <w:t>dll</w:t>
+      </w:r>
+      <w:proofErr w:type="spellEnd"/>
+      <w:r>
+        <w:rPr>
+          <w:sz w:val="24"/>
+          <w:szCs w:val="24"/>
+        </w:rPr>
+        <w:t xml:space="preserve"> </w:t>
+      </w:r>
+      <w:proofErr w:type="spellStart"/>
+      <w:r>
+        <w:rPr>
+          <w:sz w:val="24"/>
+          <w:szCs w:val="24"/>
+        </w:rPr>
+        <w:t>CalcularIban</w:t>
+      </w:r>
+      <w:proofErr w:type="spellEnd"/>
+      <w:r>
+        <w:rPr>
+          <w:sz w:val="24"/>
+          <w:szCs w:val="24"/>
+        </w:rPr>
+        <w:t xml:space="preserve"> en Test y agregar la referencia </w:t>
+      </w:r>
+      <w:proofErr w:type="spellStart"/>
+      <w:r>
+        <w:rPr>
+          <w:sz w:val="24"/>
+          <w:szCs w:val="24"/>
+        </w:rPr>
+        <w:t>Nunit.Framework</w:t>
+      </w:r>
+      <w:proofErr w:type="spellEnd"/>
+      <w:r>
+        <w:rPr>
+          <w:sz w:val="24"/>
+          <w:szCs w:val="24"/>
+        </w:rPr>
+        <w:t>.</w:t>
+      </w:r>
+    </w:p>
+    <w:p>
+      <w:pPr>
+        <w:jc w:val="center"/>
+        <w:rPr>
+          <w:sz w:val="24"/>
+          <w:szCs w:val="24"/>
+        </w:rPr>
+      </w:pPr>
+      <w:r>
+        <w:rPr>
+          <w:noProof/>
+          <w:sz w:val="24"/>
+          <w:szCs w:val="24"/>
+          <w:lang w:eastAsia="es-ES"/>
+        </w:rPr>
+        <w:drawing>
+          <wp:inline distT="0" distB="0" distL="0" distR="0">
+            <wp:extent cx="2943225" cy="2314575"/>
+            <wp:effectExtent l="19050" t="0" r="9525" b="0"/>
+            <wp:docPr id="6" name="Imagen 1"/>
+            <wp:cNvGraphicFramePr>
+              <a:graphicFrameLocks xmlns:a="http://schemas.openxmlformats.org/drawingml/2006/main" noChangeAspect="1"/>
+            </wp:cNvGraphicFramePr>
+            <a:graphic xmlns:a="http://schemas.openxmlformats.org/drawingml/2006/main">
+              <a:graphicData uri="http://schemas.openxmlformats.org/drawingml/2006/picture">
+                <pic:pic xmlns:pic="http://schemas.openxmlformats.org/drawingml/2006/picture">
+                  <pic:nvPicPr>
+                    <pic:cNvPr id="0" name="Picture 1"/>
+                    <pic:cNvPicPr>
+                      <a:picLocks noChangeAspect="1" noChangeArrowheads="1"/>
+                    </pic:cNvPicPr>
+                  </pic:nvPicPr>
+                  <pic:blipFill>
+                    <a:blip r:embed="rId13"/>
+                    <a:srcRect/>
+                    <a:stretch>
+                      <a:fillRect/>
+                    </a:stretch>
+                  </pic:blipFill>
+                  <pic:spPr bwMode="auto">
+                    <a:xfrm>
+                      <a:off x="0" y="0"/>
+                      <a:ext cx="2943225" cy="2314575"/>
+                    </a:xfrm>
+                    <a:prstGeom prst="rect">
+                      <a:avLst/>
+                    </a:prstGeom>
+                    <a:noFill/>
+                    <a:ln w="9525">
+                      <a:noFill/>
+                      <a:miter lim="800000"/>
+                      <a:headEnd/>
+                      <a:tailEnd/>
+                    </a:ln>
+                  </pic:spPr>
+                </pic:pic>
+              </a:graphicData>
+            </a:graphic>
+          </wp:inline>
+        </w:drawing>
+      </w:r>
+    </w:p>
+    <w:p>
+      <w:pPr>
+        <w:rPr>
+          <w:sz w:val="24"/>
+          <w:szCs w:val="24"/>
+        </w:rPr>
+      </w:pPr>
+      <w:r>
+        <w:rPr>
+          <w:sz w:val="24"/>
+          <w:szCs w:val="24"/>
+        </w:rPr>
+        <w:t xml:space="preserve">Implementamos la clase </w:t>
+      </w:r>
+      <w:proofErr w:type="spellStart"/>
+      <w:r>
+        <w:rPr>
+          <w:sz w:val="24"/>
+          <w:szCs w:val="24"/>
+        </w:rPr>
+        <w:t>Test.cs</w:t>
+      </w:r>
+      <w:proofErr w:type="spellEnd"/>
+      <w:r>
+        <w:rPr>
+          <w:sz w:val="24"/>
+          <w:szCs w:val="24"/>
+        </w:rPr>
+        <w:t>:</w:t>
+      </w:r>
+    </w:p>
+    <w:p>
+      <w:pPr>
+        <w:tabs>
+          <w:tab w:val="left" w:pos="8080"/>
+        </w:tabs>
+        <w:jc w:val="center"/>
+        <w:rPr>
+          <w:sz w:val="24"/>
+          <w:szCs w:val="24"/>
+        </w:rPr>
+      </w:pPr>
+      <w:r>
+        <w:rPr>
+          <w:noProof/>
+          <w:sz w:val="24"/>
+          <w:szCs w:val="24"/>
+          <w:lang w:eastAsia="es-ES"/>
+        </w:rPr>
+        <w:drawing>
+          <wp:inline distT="0" distB="0" distL="0" distR="0">
+            <wp:extent cx="3129546" cy="3038475"/>
+            <wp:effectExtent l="19050" t="0" r="0" b="0"/>
+            <wp:docPr id="9" name="Imagen 4"/>
+            <wp:cNvGraphicFramePr>
+              <a:graphicFrameLocks xmlns:a="http://schemas.openxmlformats.org/drawingml/2006/main" noChangeAspect="1"/>
+            </wp:cNvGraphicFramePr>
+            <a:graphic xmlns:a="http://schemas.openxmlformats.org/drawingml/2006/main">
+              <a:graphicData uri="http://schemas.openxmlformats.org/drawingml/2006/picture">
+                <pic:pic xmlns:pic="http://schemas.openxmlformats.org/drawingml/2006/picture">
+                  <pic:nvPicPr>
+                    <pic:cNvPr id="0" name="Picture 4"/>
+                    <pic:cNvPicPr>
+                      <a:picLocks noChangeAspect="1" noChangeArrowheads="1"/>
+                    </pic:cNvPicPr>
+                  </pic:nvPicPr>
+                  <pic:blipFill>
+                    <a:blip r:embed="rId14"/>
+                    <a:srcRect/>
+                    <a:stretch>
+                      <a:fillRect/>
+                    </a:stretch>
+                  </pic:blipFill>
+                  <pic:spPr bwMode="auto">
+                    <a:xfrm>
+                      <a:off x="0" y="0"/>
+                      <a:ext cx="3129546" cy="3038475"/>
+                    </a:xfrm>
+                    <a:prstGeom prst="rect">
+                      <a:avLst/>
+                    </a:prstGeom>
+                    <a:noFill/>
+                    <a:ln w="9525">
+                      <a:noFill/>
+                      <a:miter lim="800000"/>
+                      <a:headEnd/>
+                      <a:tailEnd/>
+                    </a:ln>
+                  </pic:spPr>
+                </pic:pic>
+              </a:graphicData>
+            </a:graphic>
+          </wp:inline>
+        </w:drawing>
+      </w:r>
+    </w:p>
+    <w:p>
+      <w:pPr>
+        <w:tabs>
+          <w:tab w:val="left" w:pos="8080"/>
+        </w:tabs>
+        <w:rPr>
+          <w:sz w:val="24"/>
+          <w:szCs w:val="24"/>
+        </w:rPr>
+      </w:pPr>
+      <w:r>
+        <w:rPr>
+          <w:sz w:val="24"/>
+          <w:szCs w:val="24"/>
+        </w:rPr>
+        <w:t xml:space="preserve">Subimos los cambios a </w:t>
+      </w:r>
+      <w:proofErr w:type="spellStart"/>
+      <w:r>
+        <w:rPr>
+          <w:sz w:val="24"/>
+          <w:szCs w:val="24"/>
+        </w:rPr>
+        <w:t>Git</w:t>
+      </w:r>
+      <w:proofErr w:type="spellEnd"/>
+      <w:r>
+        <w:rPr>
+          <w:sz w:val="24"/>
+          <w:szCs w:val="24"/>
+        </w:rPr>
+        <w:t>:</w:t>
+      </w:r>
+    </w:p>
+    <w:p>
+      <w:pPr>
+        <w:tabs>
+          <w:tab w:val="left" w:pos="8080"/>
+        </w:tabs>
+        <w:rPr>
+          <w:sz w:val="24"/>
+          <w:szCs w:val="24"/>
+        </w:rPr>
+      </w:pPr>
     </w:p>
     <w:p>
       <w:pPr>

</xml_diff>